<commit_message>
sleeps added, modification on ber log
</commit_message>
<xml_diff>
--- a/00_documents/QC_report.docx
+++ b/00_documents/QC_report.docx
@@ -1343,9 +1343,80 @@
     </w:p>
     <w:p>
       <w:pPr>
+        <w:rPr>
+          <w:rFonts w:ascii="Arial" w:hAnsi="Arial" w:cs="Arial"/>
+          <w:sz w:val="22"/>
+          <w:szCs w:val="22"/>
+        </w:rPr>
+      </w:pPr>
+      <w:proofErr w:type="spellStart"/>
+      <w:r>
+        <w:rPr>
+          <w:rFonts w:ascii="Arial" w:hAnsi="Arial" w:cs="Arial"/>
+          <w:sz w:val="22"/>
+          <w:szCs w:val="22"/>
+        </w:rPr>
+        <w:t>obs</w:t>
+      </w:r>
+      <w:proofErr w:type="spellEnd"/>
+      <w:r>
+        <w:rPr>
+          <w:rFonts w:ascii="Arial" w:hAnsi="Arial" w:cs="Arial"/>
+          <w:sz w:val="22"/>
+          <w:szCs w:val="22"/>
+        </w:rPr>
+        <w:t>: If you are using complete version of VIVADO, replace “</w:t>
+      </w:r>
+      <w:r>
+        <w:rPr>
+          <w:rFonts w:ascii="Courier New" w:hAnsi="Courier New" w:cs="Courier New"/>
+          <w:sz w:val="22"/>
+          <w:szCs w:val="22"/>
+        </w:rPr>
+        <w:t>vivado_lab.bat</w:t>
+      </w:r>
+      <w:r>
+        <w:rPr>
+          <w:rFonts w:ascii="Arial" w:hAnsi="Arial" w:cs="Arial"/>
+          <w:sz w:val="22"/>
+          <w:szCs w:val="22"/>
+        </w:rPr>
+        <w:t>” to “</w:t>
+      </w:r>
+      <w:r>
+        <w:rPr>
+          <w:rFonts w:ascii="Courier New" w:hAnsi="Courier New" w:cs="Courier New"/>
+          <w:sz w:val="22"/>
+          <w:szCs w:val="22"/>
+        </w:rPr>
+        <w:t>vivado.bat</w:t>
+      </w:r>
+      <w:r>
+        <w:rPr>
+          <w:rFonts w:ascii="Arial" w:hAnsi="Arial" w:cs="Arial"/>
+          <w:sz w:val="22"/>
+          <w:szCs w:val="22"/>
+        </w:rPr>
+        <w:t>”</w:t>
+      </w:r>
+    </w:p>
+    <w:p>
+      <w:pPr>
+        <w:rPr>
+          <w:rFonts w:ascii="Arial" w:hAnsi="Arial" w:cs="Arial"/>
+          <w:b/>
+          <w:bCs/>
+          <w:sz w:val="22"/>
+          <w:szCs w:val="22"/>
+        </w:rPr>
+      </w:pPr>
+    </w:p>
+    <w:p>
+      <w:pPr>
         <w:pStyle w:val="Ttulo4"/>
       </w:pPr>
       <w:r>
+        <w:lastRenderedPageBreak/>
         <w:t>Pass/Fail Criteria:</w:t>
       </w:r>
     </w:p>
@@ -1425,7 +1496,6 @@
           <w:sz w:val="22"/>
           <w:szCs w:val="22"/>
         </w:rPr>
-        <w:lastRenderedPageBreak/>
         <w:t>Optional: Eye opening ≥ recommended threshold (based on receiver margin)</w:t>
       </w:r>
     </w:p>

</xml_diff>

<commit_message>
Added QC script to run in Linux
</commit_message>
<xml_diff>
--- a/00_documents/QC_report.docx
+++ b/00_documents/QC_report.docx
@@ -1576,6 +1576,16 @@
         </w:rPr>
         <w:t>IBERT QC BER Log</w:t>
       </w:r>
+      <w:r>
+        <w:rPr>
+          <w:rFonts w:ascii="Arial" w:hAnsi="Arial" w:cs="Arial"/>
+          <w:b/>
+          <w:bCs/>
+          <w:sz w:val="22"/>
+          <w:szCs w:val="22"/>
+        </w:rPr>
+        <w:t xml:space="preserve">      </w:t>
+      </w:r>
     </w:p>
     <w:p>
       <w:pPr>
@@ -1763,6 +1773,17 @@
                 <w14:ligatures w14:val="none"/>
               </w:rPr>
             </w:pPr>
+            <w:r>
+              <w:rPr>
+                <w:rFonts w:ascii="Times New Roman" w:eastAsia="Times New Roman" w:hAnsi="Times New Roman" w:cs="Times New Roman"/>
+                <w:kern w:val="0"/>
+                <w:sz w:val="20"/>
+                <w:szCs w:val="20"/>
+                <w:lang w:eastAsia="en-CA"/>
+                <w14:ligatures w14:val="none"/>
+              </w:rPr>
+              <w:t xml:space="preserve"> </w:t>
+            </w:r>
           </w:p>
         </w:tc>
         <w:tc>

</xml_diff>

<commit_message>
Add files to woa_dev branch - tcl+python
</commit_message>
<xml_diff>
--- a/00_documents/QC_report.docx
+++ b/00_documents/QC_report.docx
@@ -788,6 +788,64 @@
         <w:t>run_ibert_qc_multi.tcl</w:t>
       </w:r>
       <w:proofErr w:type="spellEnd"/>
+      <w:r>
+        <w:rPr>
+          <w:rFonts w:ascii="Courier New" w:hAnsi="Courier New" w:cs="Courier New"/>
+          <w:sz w:val="22"/>
+          <w:szCs w:val="22"/>
+        </w:rPr>
+        <w:t xml:space="preserve"> (</w:t>
+      </w:r>
+      <w:proofErr w:type="spellStart"/>
+      <w:r>
+        <w:rPr>
+          <w:rFonts w:ascii="Courier New" w:hAnsi="Courier New" w:cs="Courier New"/>
+          <w:sz w:val="22"/>
+          <w:szCs w:val="22"/>
+        </w:rPr>
+        <w:t>run_ibert_qc_multi</w:t>
+      </w:r>
+      <w:r>
+        <w:rPr>
+          <w:rFonts w:ascii="Courier New" w:hAnsi="Courier New" w:cs="Courier New"/>
+          <w:sz w:val="22"/>
+          <w:szCs w:val="22"/>
+        </w:rPr>
+        <w:t>_linux</w:t>
+      </w:r>
+      <w:r>
+        <w:rPr>
+          <w:rFonts w:ascii="Courier New" w:hAnsi="Courier New" w:cs="Courier New"/>
+          <w:sz w:val="22"/>
+          <w:szCs w:val="22"/>
+        </w:rPr>
+        <w:t>.tcl</w:t>
+      </w:r>
+      <w:proofErr w:type="spellEnd"/>
+      <w:r>
+        <w:rPr>
+          <w:rFonts w:ascii="Courier New" w:hAnsi="Courier New" w:cs="Courier New"/>
+          <w:sz w:val="22"/>
+          <w:szCs w:val="22"/>
+        </w:rPr>
+        <w:t xml:space="preserve"> </w:t>
+      </w:r>
+      <w:r>
+        <w:rPr>
+          <w:rFonts w:ascii="Arial" w:hAnsi="Arial" w:cs="Arial"/>
+          <w:sz w:val="22"/>
+          <w:szCs w:val="22"/>
+        </w:rPr>
+        <w:t>for Linux SO</w:t>
+      </w:r>
+      <w:r>
+        <w:rPr>
+          <w:rFonts w:ascii="Courier New" w:hAnsi="Courier New" w:cs="Courier New"/>
+          <w:sz w:val="22"/>
+          <w:szCs w:val="22"/>
+        </w:rPr>
+        <w:t>)</w:t>
+      </w:r>
     </w:p>
     <w:p>
       <w:pPr>
@@ -1130,6 +1188,314 @@
       <w:pPr>
         <w:ind w:left="2160"/>
         <w:rPr>
+          <w:rFonts w:ascii="Arial" w:hAnsi="Arial" w:cs="Arial"/>
+          <w:sz w:val="22"/>
+          <w:szCs w:val="22"/>
+        </w:rPr>
+      </w:pPr>
+      <w:r>
+        <w:rPr>
+          <w:rFonts w:ascii="Arial" w:hAnsi="Arial" w:cs="Arial"/>
+          <w:sz w:val="22"/>
+          <w:szCs w:val="22"/>
+        </w:rPr>
+        <w:t>For Windows</w:t>
+      </w:r>
+      <w:r>
+        <w:rPr>
+          <w:rFonts w:ascii="Arial" w:hAnsi="Arial" w:cs="Arial"/>
+          <w:sz w:val="22"/>
+          <w:szCs w:val="22"/>
+        </w:rPr>
+        <w:t>:</w:t>
+      </w:r>
+    </w:p>
+    <w:p>
+      <w:pPr>
+        <w:ind w:left="2160"/>
+        <w:rPr>
+          <w:rFonts w:ascii="Courier New" w:hAnsi="Courier New" w:cs="Courier New"/>
+          <w:sz w:val="22"/>
+          <w:szCs w:val="22"/>
+        </w:rPr>
+      </w:pPr>
+      <w:r>
+        <w:rPr>
+          <w:rFonts w:ascii="Courier New" w:hAnsi="Courier New" w:cs="Courier New"/>
+          <w:sz w:val="22"/>
+          <w:szCs w:val="22"/>
+        </w:rPr>
+        <w:t>&amp; “</w:t>
+      </w:r>
+      <w:r>
+        <w:rPr>
+          <w:rFonts w:ascii="Courier New" w:hAnsi="Courier New" w:cs="Courier New"/>
+          <w:sz w:val="22"/>
+          <w:szCs w:val="22"/>
+        </w:rPr>
+        <w:t>D:\Xilinx\</w:t>
+      </w:r>
+      <w:proofErr w:type="spellStart"/>
+      <w:r>
+        <w:rPr>
+          <w:rFonts w:ascii="Courier New" w:hAnsi="Courier New" w:cs="Courier New"/>
+          <w:sz w:val="22"/>
+          <w:szCs w:val="22"/>
+        </w:rPr>
+        <w:t>Vivado_Lab</w:t>
+      </w:r>
+      <w:proofErr w:type="spellEnd"/>
+      <w:r>
+        <w:rPr>
+          <w:rFonts w:ascii="Courier New" w:hAnsi="Courier New" w:cs="Courier New"/>
+          <w:sz w:val="22"/>
+          <w:szCs w:val="22"/>
+        </w:rPr>
+        <w:t>\2023.1.1\bin\vivado_lab.bat" -mode batch -</w:t>
+      </w:r>
+      <w:proofErr w:type="spellStart"/>
+      <w:r>
+        <w:rPr>
+          <w:rFonts w:ascii="Courier New" w:hAnsi="Courier New" w:cs="Courier New"/>
+          <w:sz w:val="22"/>
+          <w:szCs w:val="22"/>
+        </w:rPr>
+        <w:t>nojournal</w:t>
+      </w:r>
+      <w:proofErr w:type="spellEnd"/>
+      <w:r>
+        <w:rPr>
+          <w:rFonts w:ascii="Courier New" w:hAnsi="Courier New" w:cs="Courier New"/>
+          <w:sz w:val="22"/>
+          <w:szCs w:val="22"/>
+        </w:rPr>
+        <w:t xml:space="preserve"> -</w:t>
+      </w:r>
+      <w:proofErr w:type="spellStart"/>
+      <w:r>
+        <w:rPr>
+          <w:rFonts w:ascii="Courier New" w:hAnsi="Courier New" w:cs="Courier New"/>
+          <w:sz w:val="22"/>
+          <w:szCs w:val="22"/>
+        </w:rPr>
+        <w:t>nolog</w:t>
+      </w:r>
+      <w:proofErr w:type="spellEnd"/>
+      <w:r>
+        <w:rPr>
+          <w:rFonts w:ascii="Courier New" w:hAnsi="Courier New" w:cs="Courier New"/>
+          <w:sz w:val="22"/>
+          <w:szCs w:val="22"/>
+        </w:rPr>
+        <w:t xml:space="preserve"> `</w:t>
+      </w:r>
+    </w:p>
+    <w:p>
+      <w:pPr>
+        <w:ind w:left="2160"/>
+        <w:rPr>
+          <w:rFonts w:ascii="Courier New" w:hAnsi="Courier New" w:cs="Courier New"/>
+          <w:sz w:val="22"/>
+          <w:szCs w:val="22"/>
+        </w:rPr>
+      </w:pPr>
+      <w:r>
+        <w:rPr>
+          <w:rFonts w:ascii="Courier New" w:hAnsi="Courier New" w:cs="Courier New"/>
+          <w:sz w:val="22"/>
+          <w:szCs w:val="22"/>
+        </w:rPr>
+        <w:t xml:space="preserve">-source </w:t>
+      </w:r>
+      <w:proofErr w:type="spellStart"/>
+      <w:r>
+        <w:rPr>
+          <w:rFonts w:ascii="Courier New" w:hAnsi="Courier New" w:cs="Courier New"/>
+          <w:sz w:val="22"/>
+          <w:szCs w:val="22"/>
+        </w:rPr>
+        <w:t>run_ibert_qc_multi.tcl</w:t>
+      </w:r>
+      <w:proofErr w:type="spellEnd"/>
+      <w:r>
+        <w:rPr>
+          <w:rFonts w:ascii="Courier New" w:hAnsi="Courier New" w:cs="Courier New"/>
+          <w:sz w:val="22"/>
+          <w:szCs w:val="22"/>
+        </w:rPr>
+        <w:t xml:space="preserve"> -log multi_run.log</w:t>
+      </w:r>
+    </w:p>
+    <w:p>
+      <w:pPr>
+        <w:ind w:left="2160"/>
+        <w:rPr>
+          <w:rFonts w:ascii="Arial" w:hAnsi="Arial" w:cs="Arial"/>
+          <w:sz w:val="22"/>
+          <w:szCs w:val="22"/>
+        </w:rPr>
+      </w:pPr>
+      <w:r>
+        <w:rPr>
+          <w:rFonts w:ascii="Arial" w:hAnsi="Arial" w:cs="Arial"/>
+          <w:sz w:val="22"/>
+          <w:szCs w:val="22"/>
+        </w:rPr>
+        <w:t>For Linux:</w:t>
+      </w:r>
+    </w:p>
+    <w:p>
+      <w:pPr>
+        <w:ind w:left="2160"/>
+        <w:rPr>
+          <w:rFonts w:ascii="Courier New" w:hAnsi="Courier New" w:cs="Courier New"/>
+          <w:sz w:val="22"/>
+          <w:szCs w:val="22"/>
+        </w:rPr>
+      </w:pPr>
+      <w:r>
+        <w:rPr>
+          <w:rFonts w:ascii="Courier New" w:hAnsi="Courier New" w:cs="Courier New"/>
+          <w:sz w:val="22"/>
+          <w:szCs w:val="22"/>
+        </w:rPr>
+        <w:t>/h</w:t>
+      </w:r>
+      <w:r>
+        <w:rPr>
+          <w:rFonts w:ascii="Courier New" w:hAnsi="Courier New" w:cs="Courier New"/>
+          <w:sz w:val="22"/>
+          <w:szCs w:val="22"/>
+        </w:rPr>
+        <w:t>ome/</w:t>
+      </w:r>
+      <w:r>
+        <w:rPr>
+          <w:rFonts w:ascii="Courier New" w:hAnsi="Courier New" w:cs="Courier New"/>
+          <w:sz w:val="22"/>
+          <w:szCs w:val="22"/>
+        </w:rPr>
+        <w:t>lab/</w:t>
+      </w:r>
+      <w:r>
+        <w:rPr>
+          <w:rFonts w:ascii="Courier New" w:hAnsi="Courier New" w:cs="Courier New"/>
+          <w:sz w:val="22"/>
+          <w:szCs w:val="22"/>
+        </w:rPr>
+        <w:t>Xilinx/</w:t>
+      </w:r>
+      <w:proofErr w:type="spellStart"/>
+      <w:r>
+        <w:rPr>
+          <w:rFonts w:ascii="Courier New" w:hAnsi="Courier New" w:cs="Courier New"/>
+          <w:sz w:val="22"/>
+          <w:szCs w:val="22"/>
+        </w:rPr>
+        <w:t>Vivado_lab</w:t>
+      </w:r>
+      <w:proofErr w:type="spellEnd"/>
+      <w:r>
+        <w:rPr>
+          <w:rFonts w:ascii="Courier New" w:hAnsi="Courier New" w:cs="Courier New"/>
+          <w:sz w:val="22"/>
+          <w:szCs w:val="22"/>
+        </w:rPr>
+        <w:t>/2024.2/bin/</w:t>
+      </w:r>
+      <w:proofErr w:type="spellStart"/>
+      <w:r>
+        <w:rPr>
+          <w:rFonts w:ascii="Courier New" w:hAnsi="Courier New" w:cs="Courier New"/>
+          <w:sz w:val="22"/>
+          <w:szCs w:val="22"/>
+        </w:rPr>
+        <w:t>vivado_lab</w:t>
+      </w:r>
+      <w:proofErr w:type="spellEnd"/>
+      <w:r>
+        <w:rPr>
+          <w:rFonts w:ascii="Courier New" w:hAnsi="Courier New" w:cs="Courier New"/>
+          <w:sz w:val="22"/>
+          <w:szCs w:val="22"/>
+        </w:rPr>
+        <w:t xml:space="preserve"> -mode batch -source </w:t>
+      </w:r>
+      <w:proofErr w:type="spellStart"/>
+      <w:r>
+        <w:rPr>
+          <w:rFonts w:ascii="Courier New" w:hAnsi="Courier New" w:cs="Courier New"/>
+          <w:sz w:val="22"/>
+          <w:szCs w:val="22"/>
+        </w:rPr>
+        <w:t>run_ibert_qc_multi</w:t>
+      </w:r>
+      <w:r>
+        <w:rPr>
+          <w:rFonts w:ascii="Courier New" w:hAnsi="Courier New" w:cs="Courier New"/>
+          <w:sz w:val="22"/>
+          <w:szCs w:val="22"/>
+        </w:rPr>
+        <w:t>_linux</w:t>
+      </w:r>
+      <w:r>
+        <w:rPr>
+          <w:rFonts w:ascii="Courier New" w:hAnsi="Courier New" w:cs="Courier New"/>
+          <w:sz w:val="22"/>
+          <w:szCs w:val="22"/>
+        </w:rPr>
+        <w:t>.tcl</w:t>
+      </w:r>
+      <w:proofErr w:type="spellEnd"/>
+      <w:r>
+        <w:rPr>
+          <w:rFonts w:ascii="Courier New" w:hAnsi="Courier New" w:cs="Courier New"/>
+          <w:sz w:val="22"/>
+          <w:szCs w:val="22"/>
+        </w:rPr>
+        <w:t xml:space="preserve"> -log -</w:t>
+      </w:r>
+      <w:proofErr w:type="spellStart"/>
+      <w:r>
+        <w:rPr>
+          <w:rFonts w:ascii="Courier New" w:hAnsi="Courier New" w:cs="Courier New"/>
+          <w:sz w:val="22"/>
+          <w:szCs w:val="22"/>
+        </w:rPr>
+        <w:t>nojournal</w:t>
+      </w:r>
+      <w:proofErr w:type="spellEnd"/>
+      <w:r>
+        <w:rPr>
+          <w:rFonts w:ascii="Courier New" w:hAnsi="Courier New" w:cs="Courier New"/>
+          <w:sz w:val="22"/>
+          <w:szCs w:val="22"/>
+        </w:rPr>
+        <w:t xml:space="preserve"> -</w:t>
+      </w:r>
+      <w:proofErr w:type="spellStart"/>
+      <w:r>
+        <w:rPr>
+          <w:rFonts w:ascii="Courier New" w:hAnsi="Courier New" w:cs="Courier New"/>
+          <w:sz w:val="22"/>
+          <w:szCs w:val="22"/>
+        </w:rPr>
+        <w:t>nolog</w:t>
+      </w:r>
+      <w:proofErr w:type="spellEnd"/>
+      <w:r>
+        <w:rPr>
+          <w:rFonts w:ascii="Courier New" w:hAnsi="Courier New" w:cs="Courier New"/>
+          <w:sz w:val="22"/>
+          <w:szCs w:val="22"/>
+        </w:rPr>
+        <w:t xml:space="preserve"> `</w:t>
+      </w:r>
+    </w:p>
+    <w:p>
+      <w:pPr>
+        <w:ind w:left="2160"/>
+        <w:rPr>
           <w:rFonts w:ascii="Courier New" w:hAnsi="Courier New" w:cs="Courier New"/>
           <w:b/>
           <w:bCs/>
@@ -1137,7 +1503,10 @@
           <w:szCs w:val="22"/>
         </w:rPr>
       </w:pPr>
-      <w:r>
+    </w:p>
+    <w:p>
+      <w:pPr>
+        <w:ind w:left="2160"/>
         <w:rPr>
           <w:rFonts w:ascii="Courier New" w:hAnsi="Courier New" w:cs="Courier New"/>
           <w:b/>
@@ -1145,128 +1514,7 @@
           <w:sz w:val="22"/>
           <w:szCs w:val="22"/>
         </w:rPr>
-        <w:t>&amp; “</w:t>
-      </w:r>
-      <w:r>
-        <w:rPr>
-          <w:rFonts w:ascii="Courier New" w:hAnsi="Courier New" w:cs="Courier New"/>
-          <w:b/>
-          <w:bCs/>
-          <w:sz w:val="22"/>
-          <w:szCs w:val="22"/>
-        </w:rPr>
-        <w:t>D:\Xilinx\</w:t>
-      </w:r>
-      <w:proofErr w:type="spellStart"/>
-      <w:r>
-        <w:rPr>
-          <w:rFonts w:ascii="Courier New" w:hAnsi="Courier New" w:cs="Courier New"/>
-          <w:b/>
-          <w:bCs/>
-          <w:sz w:val="22"/>
-          <w:szCs w:val="22"/>
-        </w:rPr>
-        <w:t>Vivado_Lab</w:t>
-      </w:r>
-      <w:proofErr w:type="spellEnd"/>
-      <w:r>
-        <w:rPr>
-          <w:rFonts w:ascii="Courier New" w:hAnsi="Courier New" w:cs="Courier New"/>
-          <w:b/>
-          <w:bCs/>
-          <w:sz w:val="22"/>
-          <w:szCs w:val="22"/>
-        </w:rPr>
-        <w:t>\2023.1.1\bin\vivado_lab.bat" -mode batch -</w:t>
-      </w:r>
-      <w:proofErr w:type="spellStart"/>
-      <w:r>
-        <w:rPr>
-          <w:rFonts w:ascii="Courier New" w:hAnsi="Courier New" w:cs="Courier New"/>
-          <w:b/>
-          <w:bCs/>
-          <w:sz w:val="22"/>
-          <w:szCs w:val="22"/>
-        </w:rPr>
-        <w:t>nojournal</w:t>
-      </w:r>
-      <w:proofErr w:type="spellEnd"/>
-      <w:r>
-        <w:rPr>
-          <w:rFonts w:ascii="Courier New" w:hAnsi="Courier New" w:cs="Courier New"/>
-          <w:b/>
-          <w:bCs/>
-          <w:sz w:val="22"/>
-          <w:szCs w:val="22"/>
-        </w:rPr>
-        <w:t xml:space="preserve"> -</w:t>
-      </w:r>
-      <w:proofErr w:type="spellStart"/>
-      <w:r>
-        <w:rPr>
-          <w:rFonts w:ascii="Courier New" w:hAnsi="Courier New" w:cs="Courier New"/>
-          <w:b/>
-          <w:bCs/>
-          <w:sz w:val="22"/>
-          <w:szCs w:val="22"/>
-        </w:rPr>
-        <w:t>nolog</w:t>
-      </w:r>
-      <w:proofErr w:type="spellEnd"/>
-      <w:r>
-        <w:rPr>
-          <w:rFonts w:ascii="Courier New" w:hAnsi="Courier New" w:cs="Courier New"/>
-          <w:b/>
-          <w:bCs/>
-          <w:sz w:val="22"/>
-          <w:szCs w:val="22"/>
-        </w:rPr>
-        <w:t xml:space="preserve"> `</w:t>
-      </w:r>
-    </w:p>
-    <w:p>
-      <w:pPr>
-        <w:ind w:left="2160"/>
-        <w:rPr>
-          <w:rFonts w:ascii="Courier New" w:hAnsi="Courier New" w:cs="Courier New"/>
-          <w:b/>
-          <w:bCs/>
-          <w:sz w:val="22"/>
-          <w:szCs w:val="22"/>
-        </w:rPr>
-      </w:pPr>
-      <w:r>
-        <w:rPr>
-          <w:rFonts w:ascii="Courier New" w:hAnsi="Courier New" w:cs="Courier New"/>
-          <w:b/>
-          <w:bCs/>
-          <w:sz w:val="22"/>
-          <w:szCs w:val="22"/>
-        </w:rPr>
-        <w:t xml:space="preserve">-source </w:t>
-      </w:r>
-      <w:proofErr w:type="spellStart"/>
-      <w:r>
-        <w:rPr>
-          <w:rFonts w:ascii="Courier New" w:hAnsi="Courier New" w:cs="Courier New"/>
-          <w:b/>
-          <w:bCs/>
-          <w:sz w:val="22"/>
-          <w:szCs w:val="22"/>
-        </w:rPr>
-        <w:t>run_ibert_qc_multi.tcl</w:t>
-      </w:r>
-      <w:proofErr w:type="spellEnd"/>
-      <w:r>
-        <w:rPr>
-          <w:rFonts w:ascii="Courier New" w:hAnsi="Courier New" w:cs="Courier New"/>
-          <w:b/>
-          <w:bCs/>
-          <w:sz w:val="22"/>
-          <w:szCs w:val="22"/>
-        </w:rPr>
-        <w:t xml:space="preserve"> -log multi_run.log</w:t>
-      </w:r>
+      </w:pPr>
     </w:p>
     <w:p>
       <w:pPr>
@@ -1416,7 +1664,6 @@
         <w:pStyle w:val="Ttulo4"/>
       </w:pPr>
       <w:r>
-        <w:lastRenderedPageBreak/>
         <w:t>Pass/Fail Criteria:</w:t>
       </w:r>
     </w:p>

</xml_diff>